<commit_message>
Some corrections and Use case diagram comments
</commit_message>
<xml_diff>
--- a/System development files/Domain Model comments.docx
+++ b/System development files/Domain Model comments.docx
@@ -31,7 +31,15 @@
         <w:rPr>
           <w:rFonts w:ascii="Tahoma" w:hAnsi="Tahoma" w:cs="Tahoma"/>
         </w:rPr>
-        <w:t xml:space="preserve">Domain model of current project might not look too complex, but in the same time it was challenging. As it is shown in the diagram, there are 10 classes: Reservation, Table, Order, </w:t>
+        <w:t xml:space="preserve">Domain model of current project might not look too complex, but in the same time it was </w:t>
+      </w:r>
+      <w:bookmarkStart w:id="0" w:name="_GoBack"/>
+      <w:bookmarkEnd w:id="0"/>
+      <w:r>
+        <w:rPr>
+          <w:rFonts w:ascii="Tahoma" w:hAnsi="Tahoma" w:cs="Tahoma"/>
+        </w:rPr>
+        <w:t xml:space="preserve">challenging. As it is shown in the diagram, there are 10 classes: Reservation, Table, Order, </w:t>
       </w:r>
       <w:proofErr w:type="spellStart"/>
       <w:r>
@@ -57,7 +65,13 @@
         <w:rPr>
           <w:rFonts w:ascii="Tahoma" w:hAnsi="Tahoma" w:cs="Tahoma"/>
         </w:rPr>
-        <w:t xml:space="preserve"> is provided below:</w:t>
+        <w:t xml:space="preserve"> are</w:t>
+      </w:r>
+      <w:r>
+        <w:rPr>
+          <w:rFonts w:ascii="Tahoma" w:hAnsi="Tahoma" w:cs="Tahoma"/>
+        </w:rPr>
+        <w:t xml:space="preserve"> provided below:</w:t>
       </w:r>
     </w:p>
     <w:p>
@@ -845,14 +859,7 @@
         <w:rPr>
           <w:rFonts w:ascii="Tahoma" w:hAnsi="Tahoma" w:cs="Tahoma"/>
         </w:rPr>
-        <w:t xml:space="preserve"> – provides the field to allow the system to store the state of the order. When reservation is made, customer is able to make a preorder so the chef can start </w:t>
-      </w:r>
-      <w:r>
-        <w:rPr>
-          <w:rFonts w:ascii="Tahoma" w:hAnsi="Tahoma" w:cs="Tahoma"/>
-        </w:rPr>
-        <w:lastRenderedPageBreak/>
-        <w:t xml:space="preserve">cook when customer arrives. </w:t>
+        <w:t xml:space="preserve"> – provides the field to allow the system to store the state of the order. When reservation is made, customer is able to make a preorder so the chef can start cook when customer arrives. </w:t>
       </w:r>
       <w:proofErr w:type="spellStart"/>
       <w:proofErr w:type="gramStart"/>
@@ -879,26 +886,17 @@
     </w:p>
     <w:p>
       <w:pPr>
-        <w:ind w:left="360"/>
-        <w:rPr>
-          <w:rFonts w:ascii="Tahoma" w:hAnsi="Tahoma" w:cs="Tahoma"/>
-        </w:rPr>
-      </w:pPr>
-      <w:proofErr w:type="spellStart"/>
+        <w:rPr>
+          <w:rFonts w:ascii="Tahoma" w:hAnsi="Tahoma" w:cs="Tahoma"/>
+        </w:rPr>
+      </w:pPr>
       <w:r>
         <w:rPr>
           <w:rFonts w:ascii="Tahoma" w:hAnsi="Tahoma" w:cs="Tahoma"/>
           <w:b/>
         </w:rPr>
-        <w:t>OrderLine</w:t>
-      </w:r>
-      <w:proofErr w:type="spellEnd"/>
-      <w:r>
-        <w:rPr>
-          <w:rFonts w:ascii="Tahoma" w:hAnsi="Tahoma" w:cs="Tahoma"/>
-          <w:b/>
-        </w:rPr>
-        <w:t xml:space="preserve">: </w:t>
+        <w:lastRenderedPageBreak/>
+        <w:t xml:space="preserve">OrderLine: </w:t>
       </w:r>
       <w:r>
         <w:rPr>
@@ -935,7 +933,6 @@
     </w:p>
     <w:p>
       <w:pPr>
-        <w:ind w:left="360"/>
         <w:rPr>
           <w:rFonts w:ascii="Tahoma" w:hAnsi="Tahoma" w:cs="Tahoma"/>
         </w:rPr>
@@ -999,42 +996,11 @@
         <w:rPr>
           <w:rFonts w:ascii="Tahoma" w:hAnsi="Tahoma" w:cs="Tahoma"/>
         </w:rPr>
-        <w:t xml:space="preserve">exists – </w:t>
-      </w:r>
-      <w:r>
-        <w:rPr>
-          <w:rFonts w:ascii="Tahoma" w:hAnsi="Tahoma" w:cs="Tahoma"/>
-        </w:rPr>
-        <w:t xml:space="preserve">provides the field to store the state of the </w:t>
-      </w:r>
-      <w:r>
-        <w:rPr>
-          <w:rFonts w:ascii="Tahoma" w:hAnsi="Tahoma" w:cs="Tahoma"/>
-        </w:rPr>
-        <w:t>merchandise</w:t>
-      </w:r>
-      <w:r>
-        <w:rPr>
-          <w:rFonts w:ascii="Tahoma" w:hAnsi="Tahoma" w:cs="Tahoma"/>
-        </w:rPr>
-        <w:t>, either it exists or not, if it’s no more available in the restaurant (removed), so it would not mess up the</w:t>
-      </w:r>
-      <w:r>
-        <w:rPr>
-          <w:rFonts w:ascii="Tahoma" w:hAnsi="Tahoma" w:cs="Tahoma"/>
-        </w:rPr>
-        <w:t xml:space="preserve"> system in the history of orders</w:t>
-      </w:r>
-      <w:r>
-        <w:rPr>
-          <w:rFonts w:ascii="Tahoma" w:hAnsi="Tahoma" w:cs="Tahoma"/>
-        </w:rPr>
-        <w:t>. It will stay in the system until company decides to clean it up.</w:t>
+        <w:t>exists – provides the field to store the state of the merchandise, either it exists or not, if it’s no more available in the restaurant (removed), so it would not mess up the system in the history of orders. It will stay in the system until company decides to clean it up.</w:t>
       </w:r>
     </w:p>
     <w:p>
       <w:pPr>
-        <w:ind w:left="360"/>
         <w:rPr>
           <w:rFonts w:ascii="Tahoma" w:hAnsi="Tahoma" w:cs="Tahoma"/>
         </w:rPr>
@@ -1105,7 +1071,6 @@
     </w:p>
     <w:p>
       <w:pPr>
-        <w:ind w:left="360"/>
         <w:rPr>
           <w:rFonts w:ascii="Tahoma" w:hAnsi="Tahoma" w:cs="Tahoma"/>
         </w:rPr>
@@ -1121,25 +1086,7 @@
         <w:rPr>
           <w:rFonts w:ascii="Tahoma" w:hAnsi="Tahoma" w:cs="Tahoma"/>
         </w:rPr>
-        <w:t xml:space="preserve">this class was made to allow the system to </w:t>
-      </w:r>
-      <w:r>
-        <w:rPr>
-          <w:rFonts w:ascii="Tahoma" w:hAnsi="Tahoma" w:cs="Tahoma"/>
-        </w:rPr>
-        <w:t>create, update, find and remove objects of the</w:t>
-      </w:r>
-      <w:r>
-        <w:rPr>
-          <w:rFonts w:ascii="Tahoma" w:hAnsi="Tahoma" w:cs="Tahoma"/>
-        </w:rPr>
-        <w:t xml:space="preserve"> </w:t>
-      </w:r>
-      <w:r>
-        <w:rPr>
-          <w:rFonts w:ascii="Tahoma" w:hAnsi="Tahoma" w:cs="Tahoma"/>
-        </w:rPr>
-        <w:t>Miscellaneous</w:t>
+        <w:t>this class was made to allow the system to create, update, find and remove objects of the Miscellaneous</w:t>
       </w:r>
       <w:r>
         <w:rPr>
@@ -1248,7 +1195,6 @@
     </w:p>
     <w:p>
       <w:pPr>
-        <w:ind w:left="360"/>
         <w:rPr>
           <w:rFonts w:ascii="Tahoma" w:hAnsi="Tahoma" w:cs="Tahoma"/>
         </w:rPr>
@@ -1264,19 +1210,7 @@
         <w:rPr>
           <w:rFonts w:ascii="Tahoma" w:hAnsi="Tahoma" w:cs="Tahoma"/>
         </w:rPr>
-        <w:t xml:space="preserve"> </w:t>
-      </w:r>
-      <w:r>
-        <w:rPr>
-          <w:rFonts w:ascii="Tahoma" w:hAnsi="Tahoma" w:cs="Tahoma"/>
-        </w:rPr>
-        <w:t xml:space="preserve">this class was made to allow the system to create, update, find and remove objects of the </w:t>
-      </w:r>
-      <w:r>
-        <w:rPr>
-          <w:rFonts w:ascii="Tahoma" w:hAnsi="Tahoma" w:cs="Tahoma"/>
-        </w:rPr>
-        <w:t xml:space="preserve">Drink. With this class system can store all the drinks that bar / restaurant is selling. It contains the following fields – </w:t>
+        <w:t xml:space="preserve"> this class was made to allow the system to create, update, find and remove objects of the Drink. With this class system can store all the drinks that bar / restaurant is selling. It contains the following fields – </w:t>
       </w:r>
       <w:proofErr w:type="spellStart"/>
       <w:r>
@@ -1381,7 +1315,6 @@
     </w:p>
     <w:p>
       <w:pPr>
-        <w:ind w:left="360"/>
         <w:rPr>
           <w:rFonts w:ascii="Tahoma" w:hAnsi="Tahoma" w:cs="Tahoma"/>
         </w:rPr>
@@ -1493,19 +1426,7 @@
         <w:rPr>
           <w:rFonts w:ascii="Tahoma" w:hAnsi="Tahoma" w:cs="Tahoma"/>
         </w:rPr>
-        <w:t>p</w:t>
-      </w:r>
-      <w:r>
-        <w:rPr>
-          <w:rFonts w:ascii="Tahoma" w:hAnsi="Tahoma" w:cs="Tahoma"/>
-        </w:rPr>
-        <w:t>rofession</w:t>
-      </w:r>
-      <w:r>
-        <w:rPr>
-          <w:rFonts w:ascii="Tahoma" w:hAnsi="Tahoma" w:cs="Tahoma"/>
-        </w:rPr>
-        <w:t xml:space="preserve"> – provides the field to store the taken position of staff member in the system</w:t>
+        <w:t>profession – provides the field to store the taken position of staff member in the system</w:t>
       </w:r>
     </w:p>
     <w:p>
@@ -1524,7 +1445,6 @@
         <w:rPr>
           <w:rFonts w:ascii="Tahoma" w:hAnsi="Tahoma" w:cs="Tahoma"/>
         </w:rPr>
-        <w:lastRenderedPageBreak/>
         <w:t>exists</w:t>
       </w:r>
       <w:proofErr w:type="gramEnd"/>
@@ -1537,7 +1457,6 @@
     </w:p>
     <w:p>
       <w:pPr>
-        <w:ind w:left="360"/>
         <w:rPr>
           <w:rFonts w:ascii="Tahoma" w:hAnsi="Tahoma" w:cs="Tahoma"/>
         </w:rPr>
@@ -1547,6 +1466,7 @@
           <w:rFonts w:ascii="Tahoma" w:hAnsi="Tahoma" w:cs="Tahoma"/>
           <w:b/>
         </w:rPr>
+        <w:lastRenderedPageBreak/>
         <w:t xml:space="preserve">Waiter: </w:t>
       </w:r>
       <w:r>
@@ -1786,7 +1706,7 @@
           <w:color w:val="222222"/>
           <w:shd w:val="clear" w:color="auto" w:fill="FFFFFF"/>
         </w:rPr>
-        <w:t xml:space="preserve"> is an </w:t>
+        <w:t xml:space="preserve"> is an aggregate, where Order is the root.</w:t>
       </w:r>
       <w:r>
         <w:rPr>
@@ -1794,15 +1714,16 @@
           <w:color w:val="222222"/>
           <w:shd w:val="clear" w:color="auto" w:fill="FFFFFF"/>
         </w:rPr>
-        <w:t>aggregate</w:t>
-      </w:r>
+        <w:t xml:space="preserve"> The </w:t>
+      </w:r>
+      <w:proofErr w:type="spellStart"/>
       <w:r>
         <w:rPr>
           <w:rFonts w:ascii="Tahoma" w:hAnsi="Tahoma" w:cs="Tahoma"/>
           <w:color w:val="222222"/>
           <w:shd w:val="clear" w:color="auto" w:fill="FFFFFF"/>
         </w:rPr>
-        <w:t xml:space="preserve">, </w:t>
+        <w:t>o</w:t>
       </w:r>
       <w:r>
         <w:rPr>
@@ -1810,24 +1731,24 @@
           <w:color w:val="222222"/>
           <w:shd w:val="clear" w:color="auto" w:fill="FFFFFF"/>
         </w:rPr>
-        <w:t>where Order is the root.</w:t>
-      </w:r>
+        <w:t>rderLine</w:t>
+      </w:r>
+      <w:proofErr w:type="spellEnd"/>
       <w:r>
         <w:rPr>
           <w:rFonts w:ascii="Tahoma" w:hAnsi="Tahoma" w:cs="Tahoma"/>
           <w:color w:val="222222"/>
           <w:shd w:val="clear" w:color="auto" w:fill="FFFFFF"/>
         </w:rPr>
-        <w:t xml:space="preserve"> The </w:t>
-      </w:r>
-      <w:proofErr w:type="spellStart"/>
+        <w:t xml:space="preserve"> can’t exist without the</w:t>
+      </w:r>
       <w:r>
         <w:rPr>
           <w:rFonts w:ascii="Tahoma" w:hAnsi="Tahoma" w:cs="Tahoma"/>
           <w:color w:val="222222"/>
           <w:shd w:val="clear" w:color="auto" w:fill="FFFFFF"/>
         </w:rPr>
-        <w:t>o</w:t>
+        <w:t xml:space="preserve"> o</w:t>
       </w:r>
       <w:r>
         <w:rPr>
@@ -1835,16 +1756,16 @@
           <w:color w:val="222222"/>
           <w:shd w:val="clear" w:color="auto" w:fill="FFFFFF"/>
         </w:rPr>
-        <w:t>rderLine</w:t>
-      </w:r>
-      <w:proofErr w:type="spellEnd"/>
+        <w:t xml:space="preserve">rder. Order can have 1 to many </w:t>
+      </w:r>
+      <w:proofErr w:type="spellStart"/>
       <w:r>
         <w:rPr>
           <w:rFonts w:ascii="Tahoma" w:hAnsi="Tahoma" w:cs="Tahoma"/>
           <w:color w:val="222222"/>
           <w:shd w:val="clear" w:color="auto" w:fill="FFFFFF"/>
         </w:rPr>
-        <w:t xml:space="preserve"> can’t exist without the</w:t>
+        <w:t>o</w:t>
       </w:r>
       <w:r>
         <w:rPr>
@@ -1852,15 +1773,16 @@
           <w:color w:val="222222"/>
           <w:shd w:val="clear" w:color="auto" w:fill="FFFFFF"/>
         </w:rPr>
-        <w:t xml:space="preserve"> o</w:t>
-      </w:r>
+        <w:t>rderLines</w:t>
+      </w:r>
+      <w:proofErr w:type="spellEnd"/>
       <w:r>
         <w:rPr>
           <w:rFonts w:ascii="Tahoma" w:hAnsi="Tahoma" w:cs="Tahoma"/>
           <w:color w:val="222222"/>
           <w:shd w:val="clear" w:color="auto" w:fill="FFFFFF"/>
         </w:rPr>
-        <w:t xml:space="preserve">rder. Order can have 1 to many </w:t>
+        <w:t xml:space="preserve">. </w:t>
       </w:r>
       <w:proofErr w:type="spellStart"/>
       <w:r>
@@ -1869,66 +1791,111 @@
           <w:color w:val="222222"/>
           <w:shd w:val="clear" w:color="auto" w:fill="FFFFFF"/>
         </w:rPr>
-        <w:t>o</w:t>
-      </w:r>
+        <w:t>OrderLine</w:t>
+      </w:r>
+      <w:proofErr w:type="spellEnd"/>
       <w:r>
         <w:rPr>
           <w:rFonts w:ascii="Tahoma" w:hAnsi="Tahoma" w:cs="Tahoma"/>
           <w:color w:val="222222"/>
           <w:shd w:val="clear" w:color="auto" w:fill="FFFFFF"/>
         </w:rPr>
-        <w:t>rderLines</w:t>
-      </w:r>
-      <w:proofErr w:type="spellEnd"/>
+        <w:t xml:space="preserve"> can have one and onl</w:t>
+      </w:r>
       <w:r>
         <w:rPr>
           <w:rFonts w:ascii="Tahoma" w:hAnsi="Tahoma" w:cs="Tahoma"/>
           <w:color w:val="222222"/>
           <w:shd w:val="clear" w:color="auto" w:fill="FFFFFF"/>
         </w:rPr>
-        <w:t xml:space="preserve">. </w:t>
-      </w:r>
-      <w:proofErr w:type="spellStart"/>
+        <w:t>y one o</w:t>
+      </w:r>
       <w:r>
         <w:rPr>
           <w:rFonts w:ascii="Tahoma" w:hAnsi="Tahoma" w:cs="Tahoma"/>
           <w:color w:val="222222"/>
           <w:shd w:val="clear" w:color="auto" w:fill="FFFFFF"/>
         </w:rPr>
-        <w:t>OrderLine</w:t>
-      </w:r>
-      <w:proofErr w:type="spellEnd"/>
+        <w:t xml:space="preserve">rder. Order must contain one Waiter. Waiter can have </w:t>
+      </w:r>
       <w:r>
         <w:rPr>
           <w:rFonts w:ascii="Tahoma" w:hAnsi="Tahoma" w:cs="Tahoma"/>
           <w:color w:val="222222"/>
           <w:shd w:val="clear" w:color="auto" w:fill="FFFFFF"/>
         </w:rPr>
-        <w:t xml:space="preserve"> can have one and onl</w:t>
-      </w:r>
-      <w:r>
+        <w:t>0 to many orders.</w:t>
+      </w:r>
+    </w:p>
+    <w:p>
+      <w:pPr>
         <w:rPr>
           <w:rFonts w:ascii="Tahoma" w:hAnsi="Tahoma" w:cs="Tahoma"/>
           <w:color w:val="222222"/>
           <w:shd w:val="clear" w:color="auto" w:fill="FFFFFF"/>
         </w:rPr>
-        <w:t>y one o</w:t>
-      </w:r>
+      </w:pPr>
+      <w:proofErr w:type="spellStart"/>
       <w:r>
         <w:rPr>
           <w:rFonts w:ascii="Tahoma" w:hAnsi="Tahoma" w:cs="Tahoma"/>
           <w:color w:val="222222"/>
           <w:shd w:val="clear" w:color="auto" w:fill="FFFFFF"/>
         </w:rPr>
-        <w:t xml:space="preserve">rder. Order must contain one Waiter. Waiter can have </w:t>
-      </w:r>
+        <w:t>OrderLine</w:t>
+      </w:r>
+      <w:proofErr w:type="spellEnd"/>
       <w:r>
         <w:rPr>
           <w:rFonts w:ascii="Tahoma" w:hAnsi="Tahoma" w:cs="Tahoma"/>
           <w:color w:val="222222"/>
           <w:shd w:val="clear" w:color="auto" w:fill="FFFFFF"/>
         </w:rPr>
-        <w:t>0 to many orders.</w:t>
+        <w:t xml:space="preserve"> class is associated with Merchandise class. </w:t>
+      </w:r>
+      <w:proofErr w:type="spellStart"/>
+      <w:r>
+        <w:rPr>
+          <w:rFonts w:ascii="Tahoma" w:hAnsi="Tahoma" w:cs="Tahoma"/>
+          <w:color w:val="222222"/>
+          <w:shd w:val="clear" w:color="auto" w:fill="FFFFFF"/>
+        </w:rPr>
+        <w:t>OrderLine</w:t>
+      </w:r>
+      <w:proofErr w:type="spellEnd"/>
+      <w:r>
+        <w:rPr>
+          <w:rFonts w:ascii="Tahoma" w:hAnsi="Tahoma" w:cs="Tahoma"/>
+          <w:color w:val="222222"/>
+          <w:shd w:val="clear" w:color="auto" w:fill="FFFFFF"/>
+        </w:rPr>
+        <w:t xml:space="preserve"> can have only one kind of merchandise with quantity one or more. Merchandise can have </w:t>
+      </w:r>
+      <w:r>
+        <w:rPr>
+          <w:rFonts w:ascii="Tahoma" w:hAnsi="Tahoma" w:cs="Tahoma"/>
+          <w:color w:val="222222"/>
+          <w:shd w:val="clear" w:color="auto" w:fill="FFFFFF"/>
+        </w:rPr>
+        <w:t xml:space="preserve">0 to many </w:t>
+      </w:r>
+      <w:proofErr w:type="spellStart"/>
+      <w:r>
+        <w:rPr>
+          <w:rFonts w:ascii="Tahoma" w:hAnsi="Tahoma" w:cs="Tahoma"/>
+          <w:color w:val="222222"/>
+          <w:shd w:val="clear" w:color="auto" w:fill="FFFFFF"/>
+        </w:rPr>
+        <w:t>orderLines</w:t>
+      </w:r>
+      <w:proofErr w:type="spellEnd"/>
+      <w:r>
+        <w:rPr>
+          <w:rFonts w:ascii="Tahoma" w:hAnsi="Tahoma" w:cs="Tahoma"/>
+          <w:color w:val="222222"/>
+          <w:shd w:val="clear" w:color="auto" w:fill="FFFFFF"/>
+        </w:rPr>
+        <w:t xml:space="preserve">. </w:t>
       </w:r>
     </w:p>
     <w:p>
@@ -1939,102 +1906,29 @@
           <w:shd w:val="clear" w:color="auto" w:fill="FFFFFF"/>
         </w:rPr>
       </w:pPr>
-      <w:proofErr w:type="spellStart"/>
       <w:r>
         <w:rPr>
           <w:rFonts w:ascii="Tahoma" w:hAnsi="Tahoma" w:cs="Tahoma"/>
           <w:color w:val="222222"/>
           <w:shd w:val="clear" w:color="auto" w:fill="FFFFFF"/>
         </w:rPr>
-        <w:t>OrderLine</w:t>
-      </w:r>
-      <w:proofErr w:type="spellEnd"/>
+        <w:t>Merchandise is generalized in three subclasses – Course, Drink and Miscellaneous.</w:t>
+      </w:r>
+    </w:p>
+    <w:p>
+      <w:pPr>
+        <w:rPr>
+          <w:rFonts w:ascii="Tahoma" w:hAnsi="Tahoma" w:cs="Tahoma"/>
+        </w:rPr>
+      </w:pPr>
       <w:r>
         <w:rPr>
           <w:rFonts w:ascii="Tahoma" w:hAnsi="Tahoma" w:cs="Tahoma"/>
           <w:color w:val="222222"/>
           <w:shd w:val="clear" w:color="auto" w:fill="FFFFFF"/>
         </w:rPr>
-        <w:t xml:space="preserve"> class is associated with Merchandise class. </w:t>
-      </w:r>
-      <w:proofErr w:type="spellStart"/>
-      <w:r>
-        <w:rPr>
-          <w:rFonts w:ascii="Tahoma" w:hAnsi="Tahoma" w:cs="Tahoma"/>
-          <w:color w:val="222222"/>
-          <w:shd w:val="clear" w:color="auto" w:fill="FFFFFF"/>
-        </w:rPr>
-        <w:t>OrderLine</w:t>
-      </w:r>
-      <w:proofErr w:type="spellEnd"/>
-      <w:r>
-        <w:rPr>
-          <w:rFonts w:ascii="Tahoma" w:hAnsi="Tahoma" w:cs="Tahoma"/>
-          <w:color w:val="222222"/>
-          <w:shd w:val="clear" w:color="auto" w:fill="FFFFFF"/>
-        </w:rPr>
-        <w:t xml:space="preserve"> can have only one kind of merchandise with quantity one or more. Merchandise can have </w:t>
-      </w:r>
-      <w:r>
-        <w:rPr>
-          <w:rFonts w:ascii="Tahoma" w:hAnsi="Tahoma" w:cs="Tahoma"/>
-          <w:color w:val="222222"/>
-          <w:shd w:val="clear" w:color="auto" w:fill="FFFFFF"/>
-        </w:rPr>
-        <w:t xml:space="preserve">0 to many </w:t>
-      </w:r>
-      <w:proofErr w:type="spellStart"/>
-      <w:r>
-        <w:rPr>
-          <w:rFonts w:ascii="Tahoma" w:hAnsi="Tahoma" w:cs="Tahoma"/>
-          <w:color w:val="222222"/>
-          <w:shd w:val="clear" w:color="auto" w:fill="FFFFFF"/>
-        </w:rPr>
-        <w:t>orderLines</w:t>
-      </w:r>
-      <w:proofErr w:type="spellEnd"/>
-      <w:r>
-        <w:rPr>
-          <w:rFonts w:ascii="Tahoma" w:hAnsi="Tahoma" w:cs="Tahoma"/>
-          <w:color w:val="222222"/>
-          <w:shd w:val="clear" w:color="auto" w:fill="FFFFFF"/>
-        </w:rPr>
-        <w:t xml:space="preserve">. </w:t>
-      </w:r>
-    </w:p>
-    <w:p>
-      <w:pPr>
-        <w:rPr>
-          <w:rFonts w:ascii="Tahoma" w:hAnsi="Tahoma" w:cs="Tahoma"/>
-          <w:color w:val="222222"/>
-          <w:shd w:val="clear" w:color="auto" w:fill="FFFFFF"/>
-        </w:rPr>
-      </w:pPr>
-      <w:r>
-        <w:rPr>
-          <w:rFonts w:ascii="Tahoma" w:hAnsi="Tahoma" w:cs="Tahoma"/>
-          <w:color w:val="222222"/>
-          <w:shd w:val="clear" w:color="auto" w:fill="FFFFFF"/>
-        </w:rPr>
-        <w:t>Merchandise is generalized in three subclasses – Course, Drink and Miscellaneous.</w:t>
-      </w:r>
-    </w:p>
-    <w:p>
-      <w:pPr>
-        <w:rPr>
-          <w:rFonts w:ascii="Tahoma" w:hAnsi="Tahoma" w:cs="Tahoma"/>
-        </w:rPr>
-      </w:pPr>
-      <w:r>
-        <w:rPr>
-          <w:rFonts w:ascii="Tahoma" w:hAnsi="Tahoma" w:cs="Tahoma"/>
-          <w:color w:val="222222"/>
-          <w:shd w:val="clear" w:color="auto" w:fill="FFFFFF"/>
-        </w:rPr>
         <w:t xml:space="preserve">Class Staff is associated with the class Waiter. Class Waiter is a subclass of the Staff class which makes the Staff a superclass. </w:t>
       </w:r>
-      <w:bookmarkStart w:id="0" w:name="_GoBack"/>
-      <w:bookmarkEnd w:id="0"/>
     </w:p>
     <w:p>
       <w:pPr>
@@ -2312,7 +2206,7 @@
       <w:lvlText w:val=""/>
       <w:lvlJc w:val="left"/>
       <w:pPr>
-        <w:ind w:left="1080" w:hanging="360"/>
+        <w:ind w:left="810" w:hanging="360"/>
       </w:pPr>
       <w:rPr>
         <w:rFonts w:ascii="Symbol" w:hAnsi="Symbol" w:hint="default"/>
@@ -2324,7 +2218,7 @@
       <w:lvlText w:val="o"/>
       <w:lvlJc w:val="left"/>
       <w:pPr>
-        <w:ind w:left="1800" w:hanging="360"/>
+        <w:ind w:left="1530" w:hanging="360"/>
       </w:pPr>
       <w:rPr>
         <w:rFonts w:ascii="Courier New" w:hAnsi="Courier New" w:cs="Courier New" w:hint="default"/>
@@ -2336,7 +2230,7 @@
       <w:lvlText w:val=""/>
       <w:lvlJc w:val="left"/>
       <w:pPr>
-        <w:ind w:left="2520" w:hanging="360"/>
+        <w:ind w:left="2250" w:hanging="360"/>
       </w:pPr>
       <w:rPr>
         <w:rFonts w:ascii="Wingdings" w:hAnsi="Wingdings" w:hint="default"/>
@@ -2348,7 +2242,7 @@
       <w:lvlText w:val=""/>
       <w:lvlJc w:val="left"/>
       <w:pPr>
-        <w:ind w:left="3240" w:hanging="360"/>
+        <w:ind w:left="2970" w:hanging="360"/>
       </w:pPr>
       <w:rPr>
         <w:rFonts w:ascii="Symbol" w:hAnsi="Symbol" w:hint="default"/>
@@ -2360,7 +2254,7 @@
       <w:lvlText w:val="o"/>
       <w:lvlJc w:val="left"/>
       <w:pPr>
-        <w:ind w:left="3960" w:hanging="360"/>
+        <w:ind w:left="3690" w:hanging="360"/>
       </w:pPr>
       <w:rPr>
         <w:rFonts w:ascii="Courier New" w:hAnsi="Courier New" w:cs="Courier New" w:hint="default"/>
@@ -2372,7 +2266,7 @@
       <w:lvlText w:val=""/>
       <w:lvlJc w:val="left"/>
       <w:pPr>
-        <w:ind w:left="4680" w:hanging="360"/>
+        <w:ind w:left="4410" w:hanging="360"/>
       </w:pPr>
       <w:rPr>
         <w:rFonts w:ascii="Wingdings" w:hAnsi="Wingdings" w:hint="default"/>
@@ -2384,7 +2278,7 @@
       <w:lvlText w:val=""/>
       <w:lvlJc w:val="left"/>
       <w:pPr>
-        <w:ind w:left="5400" w:hanging="360"/>
+        <w:ind w:left="5130" w:hanging="360"/>
       </w:pPr>
       <w:rPr>
         <w:rFonts w:ascii="Symbol" w:hAnsi="Symbol" w:hint="default"/>
@@ -2396,7 +2290,7 @@
       <w:lvlText w:val="o"/>
       <w:lvlJc w:val="left"/>
       <w:pPr>
-        <w:ind w:left="6120" w:hanging="360"/>
+        <w:ind w:left="5850" w:hanging="360"/>
       </w:pPr>
       <w:rPr>
         <w:rFonts w:ascii="Courier New" w:hAnsi="Courier New" w:cs="Courier New" w:hint="default"/>
@@ -2408,7 +2302,7 @@
       <w:lvlText w:val=""/>
       <w:lvlJc w:val="left"/>
       <w:pPr>
-        <w:ind w:left="6840" w:hanging="360"/>
+        <w:ind w:left="6570" w:hanging="360"/>
       </w:pPr>
       <w:rPr>
         <w:rFonts w:ascii="Wingdings" w:hAnsi="Wingdings" w:hint="default"/>
@@ -2425,103 +2319,103 @@
       <w:lvlText w:val=""/>
       <w:lvlJc w:val="left"/>
       <w:pPr>
+        <w:ind w:left="720" w:hanging="360"/>
+      </w:pPr>
+      <w:rPr>
+        <w:rFonts w:ascii="Symbol" w:hAnsi="Symbol" w:hint="default"/>
+      </w:rPr>
+    </w:lvl>
+    <w:lvl w:ilvl="1" w:tplc="04090003" w:tentative="1">
+      <w:start w:val="1"/>
+      <w:numFmt w:val="bullet"/>
+      <w:lvlText w:val="o"/>
+      <w:lvlJc w:val="left"/>
+      <w:pPr>
         <w:ind w:left="1080" w:hanging="360"/>
       </w:pPr>
       <w:rPr>
+        <w:rFonts w:ascii="Courier New" w:hAnsi="Courier New" w:cs="Courier New" w:hint="default"/>
+      </w:rPr>
+    </w:lvl>
+    <w:lvl w:ilvl="2" w:tplc="04090005" w:tentative="1">
+      <w:start w:val="1"/>
+      <w:numFmt w:val="bullet"/>
+      <w:lvlText w:val=""/>
+      <w:lvlJc w:val="left"/>
+      <w:pPr>
+        <w:ind w:left="1800" w:hanging="360"/>
+      </w:pPr>
+      <w:rPr>
+        <w:rFonts w:ascii="Wingdings" w:hAnsi="Wingdings" w:hint="default"/>
+      </w:rPr>
+    </w:lvl>
+    <w:lvl w:ilvl="3" w:tplc="04090001" w:tentative="1">
+      <w:start w:val="1"/>
+      <w:numFmt w:val="bullet"/>
+      <w:lvlText w:val=""/>
+      <w:lvlJc w:val="left"/>
+      <w:pPr>
+        <w:ind w:left="2520" w:hanging="360"/>
+      </w:pPr>
+      <w:rPr>
         <w:rFonts w:ascii="Symbol" w:hAnsi="Symbol" w:hint="default"/>
       </w:rPr>
     </w:lvl>
-    <w:lvl w:ilvl="1" w:tplc="04090003" w:tentative="1">
+    <w:lvl w:ilvl="4" w:tplc="04090003" w:tentative="1">
       <w:start w:val="1"/>
       <w:numFmt w:val="bullet"/>
       <w:lvlText w:val="o"/>
       <w:lvlJc w:val="left"/>
       <w:pPr>
-        <w:ind w:left="1440" w:hanging="360"/>
+        <w:ind w:left="3240" w:hanging="360"/>
       </w:pPr>
       <w:rPr>
         <w:rFonts w:ascii="Courier New" w:hAnsi="Courier New" w:cs="Courier New" w:hint="default"/>
       </w:rPr>
     </w:lvl>
-    <w:lvl w:ilvl="2" w:tplc="04090005" w:tentative="1">
+    <w:lvl w:ilvl="5" w:tplc="04090005" w:tentative="1">
       <w:start w:val="1"/>
       <w:numFmt w:val="bullet"/>
       <w:lvlText w:val=""/>
       <w:lvlJc w:val="left"/>
       <w:pPr>
-        <w:ind w:left="2160" w:hanging="360"/>
+        <w:ind w:left="3960" w:hanging="360"/>
       </w:pPr>
       <w:rPr>
         <w:rFonts w:ascii="Wingdings" w:hAnsi="Wingdings" w:hint="default"/>
       </w:rPr>
     </w:lvl>
-    <w:lvl w:ilvl="3" w:tplc="04090001" w:tentative="1">
+    <w:lvl w:ilvl="6" w:tplc="04090001" w:tentative="1">
       <w:start w:val="1"/>
       <w:numFmt w:val="bullet"/>
       <w:lvlText w:val=""/>
       <w:lvlJc w:val="left"/>
       <w:pPr>
-        <w:ind w:left="2880" w:hanging="360"/>
+        <w:ind w:left="4680" w:hanging="360"/>
       </w:pPr>
       <w:rPr>
         <w:rFonts w:ascii="Symbol" w:hAnsi="Symbol" w:hint="default"/>
       </w:rPr>
     </w:lvl>
-    <w:lvl w:ilvl="4" w:tplc="04090003" w:tentative="1">
+    <w:lvl w:ilvl="7" w:tplc="04090003" w:tentative="1">
       <w:start w:val="1"/>
       <w:numFmt w:val="bullet"/>
       <w:lvlText w:val="o"/>
       <w:lvlJc w:val="left"/>
       <w:pPr>
-        <w:ind w:left="3600" w:hanging="360"/>
+        <w:ind w:left="5400" w:hanging="360"/>
       </w:pPr>
       <w:rPr>
         <w:rFonts w:ascii="Courier New" w:hAnsi="Courier New" w:cs="Courier New" w:hint="default"/>
       </w:rPr>
     </w:lvl>
-    <w:lvl w:ilvl="5" w:tplc="04090005" w:tentative="1">
+    <w:lvl w:ilvl="8" w:tplc="04090005" w:tentative="1">
       <w:start w:val="1"/>
       <w:numFmt w:val="bullet"/>
       <w:lvlText w:val=""/>
       <w:lvlJc w:val="left"/>
       <w:pPr>
-        <w:ind w:left="4320" w:hanging="360"/>
-      </w:pPr>
-      <w:rPr>
-        <w:rFonts w:ascii="Wingdings" w:hAnsi="Wingdings" w:hint="default"/>
-      </w:rPr>
-    </w:lvl>
-    <w:lvl w:ilvl="6" w:tplc="04090001" w:tentative="1">
-      <w:start w:val="1"/>
-      <w:numFmt w:val="bullet"/>
-      <w:lvlText w:val=""/>
-      <w:lvlJc w:val="left"/>
-      <w:pPr>
-        <w:ind w:left="5040" w:hanging="360"/>
-      </w:pPr>
-      <w:rPr>
-        <w:rFonts w:ascii="Symbol" w:hAnsi="Symbol" w:hint="default"/>
-      </w:rPr>
-    </w:lvl>
-    <w:lvl w:ilvl="7" w:tplc="04090003" w:tentative="1">
-      <w:start w:val="1"/>
-      <w:numFmt w:val="bullet"/>
-      <w:lvlText w:val="o"/>
-      <w:lvlJc w:val="left"/>
-      <w:pPr>
-        <w:ind w:left="5760" w:hanging="360"/>
-      </w:pPr>
-      <w:rPr>
-        <w:rFonts w:ascii="Courier New" w:hAnsi="Courier New" w:cs="Courier New" w:hint="default"/>
-      </w:rPr>
-    </w:lvl>
-    <w:lvl w:ilvl="8" w:tplc="04090005" w:tentative="1">
-      <w:start w:val="1"/>
-      <w:numFmt w:val="bullet"/>
-      <w:lvlText w:val=""/>
-      <w:lvlJc w:val="left"/>
-      <w:pPr>
-        <w:ind w:left="6480" w:hanging="360"/>
+        <w:ind w:left="6120" w:hanging="360"/>
       </w:pPr>
       <w:rPr>
         <w:rFonts w:ascii="Wingdings" w:hAnsi="Wingdings" w:hint="default"/>
@@ -2538,7 +2432,7 @@
       <w:lvlText w:val=""/>
       <w:lvlJc w:val="left"/>
       <w:pPr>
-        <w:ind w:left="1170" w:hanging="360"/>
+        <w:ind w:left="720" w:hanging="360"/>
       </w:pPr>
       <w:rPr>
         <w:rFonts w:ascii="Symbol" w:hAnsi="Symbol" w:hint="default"/>
@@ -2550,7 +2444,7 @@
       <w:lvlText w:val="o"/>
       <w:lvlJc w:val="left"/>
       <w:pPr>
-        <w:ind w:left="1890" w:hanging="360"/>
+        <w:ind w:left="1440" w:hanging="360"/>
       </w:pPr>
       <w:rPr>
         <w:rFonts w:ascii="Courier New" w:hAnsi="Courier New" w:cs="Courier New" w:hint="default"/>
@@ -2562,7 +2456,7 @@
       <w:lvlText w:val=""/>
       <w:lvlJc w:val="left"/>
       <w:pPr>
-        <w:ind w:left="2610" w:hanging="360"/>
+        <w:ind w:left="2160" w:hanging="360"/>
       </w:pPr>
       <w:rPr>
         <w:rFonts w:ascii="Wingdings" w:hAnsi="Wingdings" w:hint="default"/>
@@ -2574,7 +2468,7 @@
       <w:lvlText w:val=""/>
       <w:lvlJc w:val="left"/>
       <w:pPr>
-        <w:ind w:left="3330" w:hanging="360"/>
+        <w:ind w:left="2880" w:hanging="360"/>
       </w:pPr>
       <w:rPr>
         <w:rFonts w:ascii="Symbol" w:hAnsi="Symbol" w:hint="default"/>
@@ -2586,7 +2480,7 @@
       <w:lvlText w:val="o"/>
       <w:lvlJc w:val="left"/>
       <w:pPr>
-        <w:ind w:left="4050" w:hanging="360"/>
+        <w:ind w:left="3600" w:hanging="360"/>
       </w:pPr>
       <w:rPr>
         <w:rFonts w:ascii="Courier New" w:hAnsi="Courier New" w:cs="Courier New" w:hint="default"/>
@@ -2598,7 +2492,7 @@
       <w:lvlText w:val=""/>
       <w:lvlJc w:val="left"/>
       <w:pPr>
-        <w:ind w:left="4770" w:hanging="360"/>
+        <w:ind w:left="4320" w:hanging="360"/>
       </w:pPr>
       <w:rPr>
         <w:rFonts w:ascii="Wingdings" w:hAnsi="Wingdings" w:hint="default"/>
@@ -2610,7 +2504,7 @@
       <w:lvlText w:val=""/>
       <w:lvlJc w:val="left"/>
       <w:pPr>
-        <w:ind w:left="5490" w:hanging="360"/>
+        <w:ind w:left="5040" w:hanging="360"/>
       </w:pPr>
       <w:rPr>
         <w:rFonts w:ascii="Symbol" w:hAnsi="Symbol" w:hint="default"/>
@@ -2622,7 +2516,7 @@
       <w:lvlText w:val="o"/>
       <w:lvlJc w:val="left"/>
       <w:pPr>
-        <w:ind w:left="6210" w:hanging="360"/>
+        <w:ind w:left="5760" w:hanging="360"/>
       </w:pPr>
       <w:rPr>
         <w:rFonts w:ascii="Courier New" w:hAnsi="Courier New" w:cs="Courier New" w:hint="default"/>
@@ -2634,7 +2528,7 @@
       <w:lvlText w:val=""/>
       <w:lvlJc w:val="left"/>
       <w:pPr>
-        <w:ind w:left="6930" w:hanging="360"/>
+        <w:ind w:left="6480" w:hanging="360"/>
       </w:pPr>
       <w:rPr>
         <w:rFonts w:ascii="Wingdings" w:hAnsi="Wingdings" w:hint="default"/>
@@ -2990,7 +2884,7 @@
       <w:lvlText w:val=""/>
       <w:lvlJc w:val="left"/>
       <w:pPr>
-        <w:ind w:left="1080" w:hanging="360"/>
+        <w:ind w:left="720" w:hanging="360"/>
       </w:pPr>
       <w:rPr>
         <w:rFonts w:ascii="Symbol" w:hAnsi="Symbol" w:hint="default"/>
@@ -3002,7 +2896,7 @@
       <w:lvlText w:val="o"/>
       <w:lvlJc w:val="left"/>
       <w:pPr>
-        <w:ind w:left="1800" w:hanging="360"/>
+        <w:ind w:left="1440" w:hanging="360"/>
       </w:pPr>
       <w:rPr>
         <w:rFonts w:ascii="Courier New" w:hAnsi="Courier New" w:cs="Courier New" w:hint="default"/>
@@ -3014,7 +2908,7 @@
       <w:lvlText w:val=""/>
       <w:lvlJc w:val="left"/>
       <w:pPr>
-        <w:ind w:left="2520" w:hanging="360"/>
+        <w:ind w:left="2160" w:hanging="360"/>
       </w:pPr>
       <w:rPr>
         <w:rFonts w:ascii="Wingdings" w:hAnsi="Wingdings" w:hint="default"/>
@@ -3026,7 +2920,7 @@
       <w:lvlText w:val=""/>
       <w:lvlJc w:val="left"/>
       <w:pPr>
-        <w:ind w:left="3240" w:hanging="360"/>
+        <w:ind w:left="2880" w:hanging="360"/>
       </w:pPr>
       <w:rPr>
         <w:rFonts w:ascii="Symbol" w:hAnsi="Symbol" w:hint="default"/>
@@ -3038,7 +2932,7 @@
       <w:lvlText w:val="o"/>
       <w:lvlJc w:val="left"/>
       <w:pPr>
-        <w:ind w:left="3960" w:hanging="360"/>
+        <w:ind w:left="3600" w:hanging="360"/>
       </w:pPr>
       <w:rPr>
         <w:rFonts w:ascii="Courier New" w:hAnsi="Courier New" w:cs="Courier New" w:hint="default"/>
@@ -3050,7 +2944,7 @@
       <w:lvlText w:val=""/>
       <w:lvlJc w:val="left"/>
       <w:pPr>
-        <w:ind w:left="4680" w:hanging="360"/>
+        <w:ind w:left="4320" w:hanging="360"/>
       </w:pPr>
       <w:rPr>
         <w:rFonts w:ascii="Wingdings" w:hAnsi="Wingdings" w:hint="default"/>
@@ -3062,7 +2956,7 @@
       <w:lvlText w:val=""/>
       <w:lvlJc w:val="left"/>
       <w:pPr>
-        <w:ind w:left="5400" w:hanging="360"/>
+        <w:ind w:left="5040" w:hanging="360"/>
       </w:pPr>
       <w:rPr>
         <w:rFonts w:ascii="Symbol" w:hAnsi="Symbol" w:hint="default"/>
@@ -3074,7 +2968,7 @@
       <w:lvlText w:val="o"/>
       <w:lvlJc w:val="left"/>
       <w:pPr>
-        <w:ind w:left="6120" w:hanging="360"/>
+        <w:ind w:left="5760" w:hanging="360"/>
       </w:pPr>
       <w:rPr>
         <w:rFonts w:ascii="Courier New" w:hAnsi="Courier New" w:cs="Courier New" w:hint="default"/>
@@ -3086,7 +2980,7 @@
       <w:lvlText w:val=""/>
       <w:lvlJc w:val="left"/>
       <w:pPr>
-        <w:ind w:left="6840" w:hanging="360"/>
+        <w:ind w:left="6480" w:hanging="360"/>
       </w:pPr>
       <w:rPr>
         <w:rFonts w:ascii="Wingdings" w:hAnsi="Wingdings" w:hint="default"/>
@@ -3520,6 +3414,7 @@
   <w:style w:type="character" w:default="1" w:styleId="DefaultParagraphFont">
     <w:name w:val="Default Paragraph Font"/>
     <w:uiPriority w:val="1"/>
+    <w:semiHidden/>
     <w:unhideWhenUsed/>
   </w:style>
   <w:style w:type="table" w:default="1" w:styleId="TableNormal">

</xml_diff>

<commit_message>
Added some missing information to conclusion of domain model.
</commit_message>
<xml_diff>
--- a/System development files/Domain Model comments.docx
+++ b/System development files/Domain Model comments.docx
@@ -31,15 +31,7 @@
         <w:rPr>
           <w:rFonts w:ascii="Tahoma" w:hAnsi="Tahoma" w:cs="Tahoma"/>
         </w:rPr>
-        <w:t xml:space="preserve">Domain model of current project might not look too complex, but in the same time it was </w:t>
-      </w:r>
-      <w:bookmarkStart w:id="0" w:name="_GoBack"/>
-      <w:bookmarkEnd w:id="0"/>
-      <w:r>
-        <w:rPr>
-          <w:rFonts w:ascii="Tahoma" w:hAnsi="Tahoma" w:cs="Tahoma"/>
-        </w:rPr>
-        <w:t xml:space="preserve">challenging. As it is shown in the diagram, there are 10 classes: Reservation, Table, Order, </w:t>
+        <w:t xml:space="preserve">Domain model of current project might not look too complex, but in the same time it was challenging. As it is shown in the diagram, there are 10 classes: Reservation, Table, Order, </w:t>
       </w:r>
       <w:proofErr w:type="spellStart"/>
       <w:r>
@@ -1955,8 +1947,41 @@
         <w:rPr>
           <w:rFonts w:ascii="Tahoma" w:hAnsi="Tahoma" w:cs="Tahoma"/>
         </w:rPr>
-        <w:t xml:space="preserve">Description was made to keep all members informed about the design of our system and to understand what the fields are for. This lets the members to be up to date if something changes or if anyone has some doubts about the domain model and how everything works. Also it lets to avoid discussions about the same things between members if they missed anything. </w:t>
-      </w:r>
+        <w:t xml:space="preserve">Analysis of the business workflow and its requirements for the system gave this project a good overview of the structure and functionality. This led to domain model as it is shown and described in this section. This is the core plan for the classes and their fields for the code and gave all the necessary information for system to develop further. </w:t>
+      </w:r>
+      <w:r>
+        <w:rPr>
+          <w:rFonts w:ascii="Tahoma" w:hAnsi="Tahoma" w:cs="Tahoma"/>
+        </w:rPr>
+        <w:t xml:space="preserve">This shows the improved business workflow, which includes the system. </w:t>
+      </w:r>
+    </w:p>
+    <w:p>
+      <w:pPr>
+        <w:rPr>
+          <w:rFonts w:ascii="Tahoma" w:hAnsi="Tahoma" w:cs="Tahoma"/>
+        </w:rPr>
+      </w:pPr>
+      <w:r>
+        <w:rPr>
+          <w:rFonts w:ascii="Tahoma" w:hAnsi="Tahoma" w:cs="Tahoma"/>
+        </w:rPr>
+        <w:t>Description</w:t>
+      </w:r>
+      <w:r>
+        <w:rPr>
+          <w:rFonts w:ascii="Tahoma" w:hAnsi="Tahoma" w:cs="Tahoma"/>
+        </w:rPr>
+        <w:t xml:space="preserve"> also helped</w:t>
+      </w:r>
+      <w:r>
+        <w:rPr>
+          <w:rFonts w:ascii="Tahoma" w:hAnsi="Tahoma" w:cs="Tahoma"/>
+        </w:rPr>
+        <w:t xml:space="preserve"> to keep all members informed about the design of our system and to understand what the fields are for. This lets the members to be up to date if something changes or if anyone has some doubts about the domain model and how everything works. Also it lets to avoid discussions about the same things between members if they missed anything. </w:t>
+      </w:r>
+      <w:bookmarkStart w:id="0" w:name="_GoBack"/>
+      <w:bookmarkEnd w:id="0"/>
     </w:p>
     <w:sectPr>
       <w:pgSz w:w="12240" w:h="15840"/>

</xml_diff>